<commit_message>
added an example dive printout as PDF renamed the example CSV dive and divelist exports updated the use case doc after getting a dive printout added as PDF
</commit_message>
<xml_diff>
--- a/VGM-ProPlanner-VB/documents/Dive Planner Use Cases.docx
+++ b/VGM-ProPlanner-VB/documents/Dive Planner Use Cases.docx
@@ -15,21 +15,7 @@
         <w:t xml:space="preserve">use cases </w:t>
       </w:r>
       <w:r>
-        <w:t xml:space="preserve">have been read from the </w:t>
-      </w:r>
-      <w:proofErr w:type="spellStart"/>
-      <w:r>
-        <w:t>ProPlannerVGM</w:t>
-      </w:r>
-      <w:proofErr w:type="spellEnd"/>
-      <w:r>
-        <w:t xml:space="preserve"> (</w:t>
-      </w:r>
-      <w:r>
-        <w:t xml:space="preserve">VB </w:t>
-      </w:r>
-      <w:r>
-        <w:t>app)</w:t>
+        <w:t>have been read from the ProPlannerVGM (VB app)</w:t>
       </w:r>
       <w:r>
         <w:t xml:space="preserve"> by Chris Bradshaw in June 2022. They are not reviewed/approved and probably not complete however use as a starting point.</w:t>
@@ -119,13 +105,8 @@
         </w:numPr>
       </w:pPr>
       <w:r>
-        <w:t xml:space="preserve">On </w:t>
-      </w:r>
-      <w:proofErr w:type="spellStart"/>
-      <w:r>
-        <w:t>startup</w:t>
-      </w:r>
-      <w:proofErr w:type="spellEnd"/>
+        <w:t>On startup</w:t>
+      </w:r>
       <w:r>
         <w:t xml:space="preserve">, see </w:t>
       </w:r>
@@ -136,15 +117,7 @@
         <w:t xml:space="preserve">of </w:t>
       </w:r>
       <w:r>
-        <w:t>the breathing gas configuration (available, O2, He, used in Deco, closed-circuit/</w:t>
-      </w:r>
-      <w:proofErr w:type="gramStart"/>
-      <w:r>
-        <w:t>open-circuit</w:t>
-      </w:r>
-      <w:proofErr w:type="gramEnd"/>
-      <w:r>
-        <w:t>)</w:t>
+        <w:t>the breathing gas configuration (available, O2, He, used in Deco, closed-circuit/open-circuit)</w:t>
       </w:r>
     </w:p>
     <w:p>
@@ -204,13 +177,8 @@
         </w:numPr>
       </w:pPr>
       <w:r>
-        <w:t xml:space="preserve">For each </w:t>
-      </w:r>
-      <w:proofErr w:type="gramStart"/>
-      <w:r>
-        <w:t>gas;</w:t>
-      </w:r>
-      <w:proofErr w:type="gramEnd"/>
+        <w:t>For each gas;</w:t>
+      </w:r>
     </w:p>
     <w:p>
       <w:pPr>
@@ -317,15 +285,7 @@
         </w:numPr>
       </w:pPr>
       <w:r>
-        <w:t xml:space="preserve">See if the breathing mode for the gas is closed-circuit or </w:t>
-      </w:r>
-      <w:proofErr w:type="gramStart"/>
-      <w:r>
-        <w:t>open-circuit</w:t>
-      </w:r>
-      <w:proofErr w:type="gramEnd"/>
-      <w:r>
-        <w:t>.</w:t>
+        <w:t>See if the breathing mode for the gas is closed-circuit or open-circuit.</w:t>
       </w:r>
     </w:p>
     <w:p>
@@ -343,15 +303,7 @@
         <w:t xml:space="preserve">to one depth or multiple depths </w:t>
       </w:r>
       <w:r>
-        <w:t xml:space="preserve">with </w:t>
-      </w:r>
-      <w:proofErr w:type="gramStart"/>
-      <w:r>
-        <w:t>parameters;</w:t>
-      </w:r>
-      <w:proofErr w:type="gramEnd"/>
-      <w:r>
-        <w:t xml:space="preserve"> </w:t>
+        <w:t xml:space="preserve">with parameters; </w:t>
       </w:r>
     </w:p>
     <w:p>
@@ -744,13 +696,8 @@
         </w:numPr>
       </w:pPr>
       <w:r>
-        <w:t xml:space="preserve">The overall run </w:t>
-      </w:r>
-      <w:proofErr w:type="gramStart"/>
-      <w:r>
-        <w:t>time</w:t>
-      </w:r>
-      <w:proofErr w:type="gramEnd"/>
+        <w:t>The overall run time</w:t>
+      </w:r>
     </w:p>
     <w:p>
       <w:pPr>
@@ -881,16 +828,17 @@
         <w:t>Save the single dive to human readable file including the following</w:t>
       </w:r>
       <w:r>
-        <w:t xml:space="preserve"> (see dive.csv</w:t>
-      </w:r>
-      <w:proofErr w:type="gramStart"/>
+        <w:t xml:space="preserve"> (see </w:t>
+      </w:r>
+      <w:r>
+        <w:t>diveexport-SP00000022.csv</w:t>
+      </w:r>
       <w:r>
         <w:t>)</w:t>
       </w:r>
       <w:r>
         <w:t>;</w:t>
       </w:r>
-      <w:proofErr w:type="gramEnd"/>
     </w:p>
     <w:p>
       <w:pPr>
@@ -954,13 +902,8 @@
       <w:r>
         <w:t xml:space="preserve">Sequence of dive plan, </w:t>
       </w:r>
-      <w:proofErr w:type="gramStart"/>
-      <w:r>
-        <w:t>i.e.</w:t>
-      </w:r>
-      <w:proofErr w:type="gramEnd"/>
-      <w:r>
-        <w:t xml:space="preserve"> a list of</w:t>
+      <w:r>
+        <w:t>i.e. a list of</w:t>
       </w:r>
       <w:r>
         <w:t xml:space="preserve"> </w:t>
@@ -1062,15 +1005,7 @@
         </w:numPr>
       </w:pPr>
       <w:r>
-        <w:t xml:space="preserve">Open Circuit or </w:t>
-      </w:r>
-      <w:proofErr w:type="gramStart"/>
-      <w:r>
-        <w:t>Closed Circuit</w:t>
-      </w:r>
-      <w:proofErr w:type="gramEnd"/>
-      <w:r>
-        <w:t xml:space="preserve"> dive</w:t>
+        <w:t>Open Circuit or Closed Circuit dive</w:t>
       </w:r>
     </w:p>
     <w:p>
@@ -1187,18 +1122,7 @@
         </w:numPr>
       </w:pPr>
       <w:r>
-        <w:t xml:space="preserve">Gas is for </w:t>
-      </w:r>
-      <w:r>
-        <w:t xml:space="preserve">Open Circuit or </w:t>
-      </w:r>
-      <w:proofErr w:type="gramStart"/>
-      <w:r>
-        <w:t>Closed Circuit</w:t>
-      </w:r>
-      <w:proofErr w:type="gramEnd"/>
-      <w:r>
-        <w:t xml:space="preserve"> use</w:t>
+        <w:t>Gas is for Open Circuit or Closed Circuit use</w:t>
       </w:r>
     </w:p>
     <w:p>
@@ -1234,6 +1158,7 @@
         </w:numPr>
       </w:pPr>
       <w:r>
+        <w:lastRenderedPageBreak/>
         <w:t>Bar use</w:t>
       </w:r>
     </w:p>
@@ -1246,7 +1171,6 @@
         </w:numPr>
       </w:pPr>
       <w:r>
-        <w:lastRenderedPageBreak/>
         <w:t>List of all decompression stops including</w:t>
       </w:r>
     </w:p>
@@ -1304,15 +1228,7 @@
         <w:t xml:space="preserve">ix </w:t>
       </w:r>
       <w:r>
-        <w:t xml:space="preserve">(name of the gas, </w:t>
-      </w:r>
-      <w:proofErr w:type="gramStart"/>
-      <w:r>
-        <w:t>e.g.</w:t>
-      </w:r>
-      <w:proofErr w:type="gramEnd"/>
-      <w:r>
-        <w:t xml:space="preserve"> Air)</w:t>
+        <w:t>(name of the gas, e.g. Air)</w:t>
       </w:r>
     </w:p>
     <w:p>
@@ -1377,13 +1293,8 @@
       <w:r>
         <w:t xml:space="preserve">Rate – </w:t>
       </w:r>
-      <w:proofErr w:type="gramStart"/>
-      <w:r>
-        <w:t>i.e.</w:t>
-      </w:r>
-      <w:proofErr w:type="gramEnd"/>
-      <w:r>
-        <w:t xml:space="preserve"> direction, </w:t>
+      <w:r>
+        <w:t xml:space="preserve">i.e. direction, </w:t>
       </w:r>
       <w:r>
         <w:t xml:space="preserve">as </w:t>
@@ -1413,7 +1324,13 @@
         </w:numPr>
       </w:pPr>
       <w:r>
-        <w:t>Save the list of all defined dives to human readable file including (see list.csv)</w:t>
+        <w:t xml:space="preserve">Save the list of all defined dives to human readable file including (see </w:t>
+      </w:r>
+      <w:r>
+        <w:t>listexample.csv</w:t>
+      </w:r>
+      <w:r>
+        <w:t>)</w:t>
       </w:r>
     </w:p>
     <w:p>
@@ -1500,15 +1417,7 @@
         <w:t>Equivalent gradient factor if any</w:t>
       </w:r>
       <w:r>
-        <w:t xml:space="preserve">, in format (XX/YY) </w:t>
-      </w:r>
-      <w:proofErr w:type="gramStart"/>
-      <w:r>
-        <w:t>e.g.</w:t>
-      </w:r>
-      <w:proofErr w:type="gramEnd"/>
-      <w:r>
-        <w:t xml:space="preserve"> 20/95</w:t>
+        <w:t>, in format (XX/YY) e.g. 20/95</w:t>
       </w:r>
     </w:p>
     <w:p>
@@ -1523,15 +1432,7 @@
         <w:t>PPO2</w:t>
       </w:r>
       <w:r>
-        <w:t xml:space="preserve"> in bar (</w:t>
-      </w:r>
-      <w:proofErr w:type="gramStart"/>
-      <w:r>
-        <w:t>e.g.</w:t>
-      </w:r>
-      <w:proofErr w:type="gramEnd"/>
-      <w:r>
-        <w:t xml:space="preserve"> 1.36)</w:t>
+        <w:t xml:space="preserve"> in bar (e.g. 1.36)</w:t>
       </w:r>
     </w:p>
     <w:p>
@@ -1584,11 +1485,36 @@
       <w:r>
         <w:t xml:space="preserve"> including the </w:t>
       </w:r>
-      <w:proofErr w:type="gramStart"/>
-      <w:r>
-        <w:t>following;</w:t>
-      </w:r>
-      <w:proofErr w:type="gramEnd"/>
+      <w:r>
+        <w:t xml:space="preserve">same information as </w:t>
+      </w:r>
+      <w:r>
+        <w:t>the file export to human readable file.</w:t>
+      </w:r>
+      <w:r>
+        <w:t xml:space="preserve"> (see </w:t>
+      </w:r>
+      <w:r>
+        <w:t>diveprint-SP00000019.pdf</w:t>
+      </w:r>
+      <w:r>
+        <w:t>)</w:t>
+      </w:r>
+    </w:p>
+    <w:p>
+      <w:pPr>
+        <w:pStyle w:val="ListParagraph"/>
+        <w:numPr>
+          <w:ilvl w:val="0"/>
+          <w:numId w:val="3"/>
+        </w:numPr>
+      </w:pPr>
+      <w:r>
+        <w:t>Print the list of dives</w:t>
+      </w:r>
+      <w:r>
+        <w:t xml:space="preserve"> including the same information as the file export to human readable file.</w:t>
+      </w:r>
     </w:p>
     <w:p>
       <w:pPr>
@@ -1601,29 +1527,8 @@
       <w:r>
         <w:t>? cannot get printer driver working to see output</w:t>
       </w:r>
-    </w:p>
-    <w:p>
-      <w:pPr>
-        <w:pStyle w:val="ListParagraph"/>
-        <w:numPr>
-          <w:ilvl w:val="0"/>
-          <w:numId w:val="3"/>
-        </w:numPr>
-      </w:pPr>
-      <w:r>
-        <w:t>Print the list of dives</w:t>
-      </w:r>
-    </w:p>
-    <w:p>
-      <w:pPr>
-        <w:pStyle w:val="ListParagraph"/>
-        <w:numPr>
-          <w:ilvl w:val="1"/>
-          <w:numId w:val="3"/>
-        </w:numPr>
-      </w:pPr>
-      <w:r>
-        <w:t>? cannot get printer driver working to see output</w:t>
+      <w:r>
+        <w:t>.</w:t>
       </w:r>
     </w:p>
     <w:p>

</xml_diff>